<commit_message>
Incorporated changes suggested by RED team
</commit_message>
<xml_diff>
--- a/Resources/Unravel Snowflake Health check upload guide.docx
+++ b/Resources/Unravel Snowflake Health check upload guide.docx
@@ -1958,12 +1958,11 @@
           <w:sz w:val="23"/>
           <w:szCs w:val="23"/>
         </w:rPr>
-        <w:t>Execute the </w:t>
+        <w:t xml:space="preserve">Execute the </w:t>
       </w:r>
       <w:proofErr w:type="spellStart"/>
       <w:r>
         <w:rPr>
-          <w:rStyle w:val="Strong"/>
           <w:rFonts w:ascii="HelveticaNeue" w:hAnsi="HelveticaNeue"/>
           <w:color w:val="000000"/>
           <w:spacing w:val="3"/>
@@ -1975,45 +1974,13 @@
       <w:proofErr w:type="spellEnd"/>
       <w:r>
         <w:rPr>
-          <w:rStyle w:val="Strong"/>
-          <w:rFonts w:ascii="HelveticaNeue" w:hAnsi="HelveticaNeue"/>
-          <w:color w:val="000000"/>
-          <w:spacing w:val="3"/>
-          <w:sz w:val="23"/>
-          <w:szCs w:val="23"/>
-        </w:rPr>
-        <w:t xml:space="preserve"> </w:t>
-      </w:r>
-      <w:r>
-        <w:rPr>
-          <w:rFonts w:ascii="HelveticaNeue" w:hAnsi="HelveticaNeue"/>
-          <w:color w:val="000000"/>
-          <w:spacing w:val="3"/>
-          <w:sz w:val="23"/>
-          <w:szCs w:val="23"/>
-        </w:rPr>
-        <w:t>script with the required arguments to download the metadata from Snowflake </w:t>
-      </w:r>
-      <w:r>
-        <w:rPr>
-          <w:rStyle w:val="Strong"/>
-          <w:rFonts w:ascii="HelveticaNeue" w:hAnsi="HelveticaNeue"/>
-          <w:color w:val="000000"/>
-          <w:spacing w:val="3"/>
-          <w:sz w:val="23"/>
-          <w:szCs w:val="23"/>
-        </w:rPr>
-        <w:t>#account_usage</w:t>
-      </w:r>
-      <w:r>
-        <w:rPr>
-          <w:rFonts w:ascii="HelveticaNeue" w:hAnsi="HelveticaNeue"/>
-          <w:color w:val="000000"/>
-          <w:spacing w:val="3"/>
-          <w:sz w:val="23"/>
-          <w:szCs w:val="23"/>
-        </w:rPr>
-        <w:t> views. Refer to the following list of arguments for more details:</w:t>
+          <w:rFonts w:ascii="HelveticaNeue" w:hAnsi="HelveticaNeue"/>
+          <w:color w:val="000000"/>
+          <w:spacing w:val="3"/>
+          <w:sz w:val="23"/>
+          <w:szCs w:val="23"/>
+        </w:rPr>
+        <w:t xml:space="preserve"> script with the required arguments to upload the metadata to Snowflake. Refer to the following list of arguments for more details:</w:t>
       </w:r>
     </w:p>
     <w:p>
@@ -3957,8 +3924,8 @@
         <w:tblLook w:val="04A0" w:firstRow="1" w:lastRow="0" w:firstColumn="1" w:lastColumn="0" w:noHBand="0" w:noVBand="1"/>
       </w:tblPr>
       <w:tblGrid>
-        <w:gridCol w:w="2343"/>
-        <w:gridCol w:w="7007"/>
+        <w:gridCol w:w="2344"/>
+        <w:gridCol w:w="7006"/>
       </w:tblGrid>
       <w:tr>
         <w:trPr>
@@ -4800,7 +4767,27 @@
                 <w:sz w:val="21"/>
                 <w:szCs w:val="21"/>
               </w:rPr>
-              <w:t>Specify the local path to where the snowflake system metadata is downloaded.</w:t>
+              <w:t>Specify the local path to where the snowflake system metadata is downloaded</w:t>
+            </w:r>
+            <w:r>
+              <w:rPr>
+                <w:rFonts w:ascii="HelveticaNeue" w:hAnsi="HelveticaNeue"/>
+                <w:color w:val="000000"/>
+                <w:spacing w:val="3"/>
+                <w:sz w:val="21"/>
+                <w:szCs w:val="21"/>
+              </w:rPr>
+              <w:t xml:space="preserve"> or copied</w:t>
+            </w:r>
+            <w:r>
+              <w:rPr>
+                <w:rFonts w:ascii="HelveticaNeue" w:hAnsi="HelveticaNeue"/>
+                <w:color w:val="000000"/>
+                <w:spacing w:val="3"/>
+                <w:sz w:val="21"/>
+                <w:szCs w:val="21"/>
+              </w:rPr>
+              <w:t>.</w:t>
             </w:r>
           </w:p>
         </w:tc>
@@ -5474,7 +5461,7 @@
             </wp:anchor>
           </w:drawing>
         </mc:Choice>
-        <mc:Fallback xmlns:dgm="http://schemas.openxmlformats.org/drawingml/2006/diagram" xmlns:lc="http://schemas.openxmlformats.org/drawingml/2006/lockedCanvas" xmlns:c="http://schemas.openxmlformats.org/drawingml/2006/chart" xmlns:pic="http://schemas.openxmlformats.org/drawingml/2006/picture" xmlns:a="http://schemas.openxmlformats.org/drawingml/2006/main" xmlns:sl="http://schemas.openxmlformats.org/schemaLibrary/2006/main">
+        <mc:Fallback xmlns:sl="http://schemas.openxmlformats.org/schemaLibrary/2006/main" xmlns:a="http://schemas.openxmlformats.org/drawingml/2006/main" xmlns:pic="http://schemas.openxmlformats.org/drawingml/2006/picture" xmlns:c="http://schemas.openxmlformats.org/drawingml/2006/chart" xmlns:lc="http://schemas.openxmlformats.org/drawingml/2006/lockedCanvas" xmlns:dgm="http://schemas.openxmlformats.org/drawingml/2006/diagram">
           <w:drawing>
             <wp:anchor allowOverlap="1" behindDoc="0" distB="0" distT="0" distL="114300" distR="114300" hidden="0" layoutInCell="1" locked="0" relativeHeight="0" simplePos="0">
               <wp:simplePos x="0" y="0"/>

</xml_diff>